<commit_message>
fix typo and add altair to resume
</commit_message>
<xml_diff>
--- a/Resume/JHK_Resume_DATA3.docx
+++ b/Resume/JHK_Resume_DATA3.docx
@@ -183,9 +183,6 @@
       <w:r>
         <w:t xml:space="preserve"> </w:t>
       </w:r>
-      <w:r>
-        <w:t xml:space="preserve">Altair, </w:t>
-      </w:r>
       <w:proofErr w:type="spellStart"/>
       <w:r>
         <w:t>Streamlit</w:t>
@@ -262,13 +259,7 @@
         <w:t>, APIs, Statistical Analysis</w:t>
       </w:r>
       <w:r>
-        <w:t>, ANOVA, Hypothesis</w:t>
-      </w:r>
-      <w:r>
-        <w:t xml:space="preserve"> testing, </w:t>
-      </w:r>
-      <w:r>
-        <w:t>A/B Testing</w:t>
+        <w:t>, ANOVA, Hypothesis testing, A/B Testing</w:t>
       </w:r>
       <w:r>
         <w:t>.</w:t>
@@ -407,13 +398,13 @@
         <w:rPr>
           <w:color w:val="000000"/>
         </w:rPr>
-        <w:t xml:space="preserve">Built an app that machine learning </w:t>
-      </w:r>
-      <w:r>
-        <w:rPr>
-          <w:color w:val="000000"/>
-        </w:rPr>
-        <w:t xml:space="preserve">library </w:t>
+        <w:t xml:space="preserve">Built an app that </w:t>
+      </w:r>
+      <w:r>
+        <w:rPr>
+          <w:color w:val="000000"/>
+        </w:rPr>
+        <w:t xml:space="preserve">uses machine learning </w:t>
       </w:r>
       <w:r>
         <w:rPr>
@@ -443,21 +434,15 @@
         <w:rPr>
           <w:color w:val="000000"/>
         </w:rPr>
-        <w:t xml:space="preserve">is </w:t>
-      </w:r>
-      <w:proofErr w:type="gramStart"/>
-      <w:r>
-        <w:rPr>
-          <w:color w:val="000000"/>
-        </w:rPr>
-        <w:t>discounted</w:t>
-      </w:r>
-      <w:r>
-        <w:t>, and</w:t>
-      </w:r>
-      <w:proofErr w:type="gramEnd"/>
-      <w:r>
-        <w:t xml:space="preserve"> generate various interactive and static visualizations and dashboards using Tableau</w:t>
+        <w:t>is discounted</w:t>
+      </w:r>
+      <w:r>
+        <w:t>, and generate various interactive and static visualizations and da</w:t>
+      </w:r>
+      <w:bookmarkStart w:id="0" w:name="_GoBack"/>
+      <w:bookmarkEnd w:id="0"/>
+      <w:r>
+        <w:t>shboards using Tableau</w:t>
       </w:r>
       <w:r>
         <w:t xml:space="preserve">, </w:t>
@@ -500,16 +485,8 @@
         <w:t xml:space="preserve"> </w:t>
       </w:r>
       <w:r>
-        <w:t>to create and deploy our application while connect</w:t>
-      </w:r>
-      <w:r>
-        <w:t xml:space="preserve">ed </w:t>
-      </w:r>
-      <w:r>
-        <w:t>to a PostgreSQL database on AWS.</w:t>
-      </w:r>
-      <w:bookmarkStart w:id="0" w:name="_GoBack"/>
-      <w:bookmarkEnd w:id="0"/>
+        <w:t>to create and deploy our application to the cloud while connecting to a PostgreSQL database hosted on AWS.</w:t>
+      </w:r>
     </w:p>
     <w:p>
       <w:pPr>

</xml_diff>